<commit_message>
updated back-end task list
</commit_message>
<xml_diff>
--- a/docs/Cookbook Back-End.docx
+++ b/docs/Cookbook Back-End.docx
@@ -23,20 +23,44 @@
           <w:ilvl w:val="0"/>
           <w:numId w:val="1"/>
         </w:numPr>
-      </w:pPr>
-      <w:r>
-        <w:t>Login / Signup</w:t>
-      </w:r>
-    </w:p>
-    <w:p>
-      <w:pPr>
-        <w:pStyle w:val="ListParagraph"/>
-        <w:numPr>
-          <w:ilvl w:val="0"/>
-          <w:numId w:val="1"/>
-        </w:numPr>
-      </w:pPr>
-      <w:r>
+        <w:rPr>
+          <w:strike/>
+        </w:rPr>
+      </w:pPr>
+      <w:r>
+        <w:rPr>
+          <w:strike/>
+        </w:rPr>
+        <w:t>Login</w:t>
+      </w:r>
+    </w:p>
+    <w:p>
+      <w:pPr>
+        <w:pStyle w:val="ListParagraph"/>
+        <w:numPr>
+          <w:ilvl w:val="0"/>
+          <w:numId w:val="1"/>
+        </w:numPr>
+      </w:pPr>
+      <w:r>
+        <w:t>Signup</w:t>
+      </w:r>
+    </w:p>
+    <w:p>
+      <w:pPr>
+        <w:pStyle w:val="ListParagraph"/>
+        <w:numPr>
+          <w:ilvl w:val="0"/>
+          <w:numId w:val="1"/>
+        </w:numPr>
+        <w:rPr>
+          <w:strike/>
+        </w:rPr>
+      </w:pPr>
+      <w:r>
+        <w:rPr>
+          <w:strike/>
+        </w:rPr>
         <w:t>Main Page</w:t>
       </w:r>
     </w:p>
@@ -47,8 +71,14 @@
           <w:ilvl w:val="1"/>
           <w:numId w:val="1"/>
         </w:numPr>
-      </w:pPr>
-      <w:r>
+        <w:rPr>
+          <w:strike/>
+        </w:rPr>
+      </w:pPr>
+      <w:r>
+        <w:rPr>
+          <w:strike/>
+        </w:rPr>
         <w:t>show login if no user cookie</w:t>
       </w:r>
     </w:p>
@@ -59,8 +89,14 @@
           <w:ilvl w:val="0"/>
           <w:numId w:val="1"/>
         </w:numPr>
-      </w:pPr>
-      <w:r>
+        <w:rPr>
+          <w:strike/>
+        </w:rPr>
+      </w:pPr>
+      <w:r>
+        <w:rPr>
+          <w:strike/>
+        </w:rPr>
         <w:t>Show all recipes</w:t>
       </w:r>
     </w:p>
@@ -71,8 +107,14 @@
           <w:ilvl w:val="0"/>
           <w:numId w:val="1"/>
         </w:numPr>
-      </w:pPr>
-      <w:r>
+        <w:rPr>
+          <w:strike/>
+        </w:rPr>
+      </w:pPr>
+      <w:r>
+        <w:rPr>
+          <w:strike/>
+        </w:rPr>
         <w:t>Show all recipes for user</w:t>
       </w:r>
     </w:p>
@@ -101,57 +143,57 @@
       </w:pPr>
       <w:r>
         <w:t>Show all recipes for a cookbook</w:t>
-      </w:r>
-    </w:p>
-    <w:p>
-      <w:pPr>
-        <w:pStyle w:val="ListParagraph"/>
-        <w:numPr>
-          <w:ilvl w:val="0"/>
-          <w:numId w:val="1"/>
-        </w:numPr>
-      </w:pPr>
-      <w:r>
-        <w:t>Show recipe</w:t>
-      </w:r>
-    </w:p>
-    <w:p>
-      <w:pPr>
-        <w:pStyle w:val="ListParagraph"/>
-        <w:numPr>
-          <w:ilvl w:val="0"/>
-          <w:numId w:val="1"/>
-        </w:numPr>
-      </w:pPr>
-      <w:r>
-        <w:t>Create/Edit cookbook</w:t>
-      </w:r>
-    </w:p>
-    <w:p>
-      <w:pPr>
-        <w:pStyle w:val="ListParagraph"/>
-        <w:numPr>
-          <w:ilvl w:val="0"/>
-          <w:numId w:val="1"/>
-        </w:numPr>
-      </w:pPr>
-      <w:r>
-        <w:t>Create/Edit recipe</w:t>
-      </w:r>
-    </w:p>
-    <w:p>
-      <w:pPr>
-        <w:pStyle w:val="ListParagraph"/>
-        <w:numPr>
-          <w:ilvl w:val="0"/>
-          <w:numId w:val="1"/>
-        </w:numPr>
-      </w:pPr>
-      <w:r>
-        <w:t>Create/Edit Ingredient</w:t>
       </w:r>
       <w:bookmarkStart w:id="0" w:name="_GoBack"/>
       <w:bookmarkEnd w:id="0"/>
+    </w:p>
+    <w:p>
+      <w:pPr>
+        <w:pStyle w:val="ListParagraph"/>
+        <w:numPr>
+          <w:ilvl w:val="0"/>
+          <w:numId w:val="1"/>
+        </w:numPr>
+      </w:pPr>
+      <w:r>
+        <w:t>Show recipe</w:t>
+      </w:r>
+    </w:p>
+    <w:p>
+      <w:pPr>
+        <w:pStyle w:val="ListParagraph"/>
+        <w:numPr>
+          <w:ilvl w:val="0"/>
+          <w:numId w:val="1"/>
+        </w:numPr>
+      </w:pPr>
+      <w:r>
+        <w:t>Create/Edit cookbook</w:t>
+      </w:r>
+    </w:p>
+    <w:p>
+      <w:pPr>
+        <w:pStyle w:val="ListParagraph"/>
+        <w:numPr>
+          <w:ilvl w:val="0"/>
+          <w:numId w:val="1"/>
+        </w:numPr>
+      </w:pPr>
+      <w:r>
+        <w:t>Create/Edit recipe</w:t>
+      </w:r>
+    </w:p>
+    <w:p>
+      <w:pPr>
+        <w:pStyle w:val="ListParagraph"/>
+        <w:numPr>
+          <w:ilvl w:val="0"/>
+          <w:numId w:val="1"/>
+        </w:numPr>
+      </w:pPr>
+      <w:r>
+        <w:t>Create/Edit Ingredient</w:t>
+      </w:r>
     </w:p>
     <w:p>
       <w:pPr>

</xml_diff>

<commit_message>
added link to ingredients for admin users
</commit_message>
<xml_diff>
--- a/docs/Cookbook Back-End.docx
+++ b/docs/Cookbook Back-End.docx
@@ -41,8 +41,14 @@
           <w:ilvl w:val="0"/>
           <w:numId w:val="1"/>
         </w:numPr>
-      </w:pPr>
-      <w:r>
+        <w:rPr>
+          <w:highlight w:val="yellow"/>
+        </w:rPr>
+      </w:pPr>
+      <w:r>
+        <w:rPr>
+          <w:highlight w:val="yellow"/>
+        </w:rPr>
         <w:t>Signup</w:t>
       </w:r>
     </w:p>
@@ -376,15 +382,51 @@
           <w:strike/>
         </w:rPr>
       </w:pPr>
+      <w:r>
+        <w:rPr>
+          <w:strike/>
+        </w:rPr>
+        <w:t>Create/Edit cookbook</w:t>
+      </w:r>
+    </w:p>
+    <w:p>
+      <w:pPr>
+        <w:pStyle w:val="ListParagraph"/>
+        <w:numPr>
+          <w:ilvl w:val="0"/>
+          <w:numId w:val="1"/>
+        </w:numPr>
+        <w:rPr>
+          <w:highlight w:val="yellow"/>
+        </w:rPr>
+      </w:pPr>
+      <w:r>
+        <w:rPr>
+          <w:highlight w:val="yellow"/>
+        </w:rPr>
+        <w:t>Create/Edit recipe</w:t>
+      </w:r>
+    </w:p>
+    <w:p>
+      <w:pPr>
+        <w:pStyle w:val="ListParagraph"/>
+        <w:numPr>
+          <w:ilvl w:val="0"/>
+          <w:numId w:val="1"/>
+        </w:numPr>
+        <w:rPr>
+          <w:highlight w:val="yellow"/>
+        </w:rPr>
+      </w:pPr>
+      <w:r>
+        <w:rPr>
+          <w:highlight w:val="yellow"/>
+        </w:rPr>
+        <w:t>Create/Edit Ingredient</w:t>
+      </w:r>
       <w:bookmarkStart w:id="0" w:name="_GoBack"/>
-      <w:r>
-        <w:rPr>
-          <w:strike/>
-        </w:rPr>
-        <w:t>Create/Edit cookbook</w:t>
-      </w:r>
-    </w:p>
-    <w:bookmarkEnd w:id="0"/>
+      <w:bookmarkEnd w:id="0"/>
+    </w:p>
     <w:p>
       <w:pPr>
         <w:pStyle w:val="ListParagraph"/>
@@ -392,32 +434,14 @@
           <w:ilvl w:val="0"/>
           <w:numId w:val="1"/>
         </w:numPr>
-      </w:pPr>
-      <w:r>
-        <w:t>Create/Edit recipe</w:t>
-      </w:r>
-    </w:p>
-    <w:p>
-      <w:pPr>
-        <w:pStyle w:val="ListParagraph"/>
-        <w:numPr>
-          <w:ilvl w:val="0"/>
-          <w:numId w:val="1"/>
-        </w:numPr>
-      </w:pPr>
-      <w:r>
-        <w:t>Create/Edit Ingredient</w:t>
-      </w:r>
-    </w:p>
-    <w:p>
-      <w:pPr>
-        <w:pStyle w:val="ListParagraph"/>
-        <w:numPr>
-          <w:ilvl w:val="0"/>
-          <w:numId w:val="1"/>
-        </w:numPr>
-      </w:pPr>
-      <w:r>
+        <w:rPr>
+          <w:highlight w:val="yellow"/>
+        </w:rPr>
+      </w:pPr>
+      <w:r>
+        <w:rPr>
+          <w:highlight w:val="yellow"/>
+        </w:rPr>
         <w:t>Search</w:t>
       </w:r>
     </w:p>

</xml_diff>

<commit_message>
started data poopulation for create edit recipe.  need to link to other pages and finish processing
</commit_message>
<xml_diff>
--- a/docs/Cookbook Back-End.docx
+++ b/docs/Cookbook Back-End.docx
@@ -181,35 +181,7 @@
         <w:rPr>
           <w:strike/>
         </w:rPr>
-        <w:t>In /home/</w:t>
-      </w:r>
-      <w:proofErr w:type="spellStart"/>
-      <w:r>
-        <w:rPr>
-          <w:strike/>
-        </w:rPr>
-        <w:t>index.php</w:t>
-      </w:r>
-      <w:proofErr w:type="spellEnd"/>
-      <w:r>
-        <w:rPr>
-          <w:strike/>
-        </w:rPr>
-        <w:t>, make cookbook list items have a link to /</w:t>
-      </w:r>
-      <w:proofErr w:type="spellStart"/>
-      <w:r>
-        <w:rPr>
-          <w:strike/>
-        </w:rPr>
-        <w:t>cookbook?query</w:t>
-      </w:r>
-      <w:proofErr w:type="spellEnd"/>
-      <w:r>
-        <w:rPr>
-          <w:strike/>
-        </w:rPr>
-        <w:t xml:space="preserve"> string</w:t>
+        <w:t>In /home/index.php, make cookbook list items have a link to /cookbook?query string</w:t>
       </w:r>
     </w:p>
     <w:p>
@@ -227,21 +199,7 @@
         <w:rPr>
           <w:strike/>
         </w:rPr>
-        <w:t>use cookbook=Pizza so that it reads /</w:t>
-      </w:r>
-      <w:proofErr w:type="spellStart"/>
-      <w:r>
-        <w:rPr>
-          <w:strike/>
-        </w:rPr>
-        <w:t>cookbook?cookbook</w:t>
-      </w:r>
-      <w:proofErr w:type="spellEnd"/>
-      <w:r>
-        <w:rPr>
-          <w:strike/>
-        </w:rPr>
-        <w:t>=pizza</w:t>
+        <w:t>use cookbook=Pizza so that it reads /cookbook?cookbook=pizza</w:t>
       </w:r>
     </w:p>
     <w:p>
@@ -259,21 +217,7 @@
         <w:rPr>
           <w:strike/>
         </w:rPr>
-        <w:t>Have /cookbook/</w:t>
-      </w:r>
-      <w:proofErr w:type="spellStart"/>
-      <w:r>
-        <w:rPr>
-          <w:strike/>
-        </w:rPr>
-        <w:t>index.php</w:t>
-      </w:r>
-      <w:proofErr w:type="spellEnd"/>
-      <w:r>
-        <w:rPr>
-          <w:strike/>
-        </w:rPr>
-        <w:t xml:space="preserve"> read a $_GET variable</w:t>
+        <w:t>Have /cookbook/index.php read a $_GET variable</w:t>
       </w:r>
     </w:p>
     <w:p>
@@ -338,19 +282,11 @@
           <w:strike/>
         </w:rPr>
       </w:pPr>
-      <w:proofErr w:type="gramStart"/>
-      <w:r>
-        <w:rPr>
-          <w:strike/>
-        </w:rPr>
-        <w:t>else</w:t>
-      </w:r>
-      <w:proofErr w:type="gramEnd"/>
-      <w:r>
-        <w:rPr>
-          <w:strike/>
-        </w:rPr>
-        <w:t xml:space="preserve"> display error message and return to home page </w:t>
+      <w:r>
+        <w:rPr>
+          <w:strike/>
+        </w:rPr>
+        <w:t xml:space="preserve">else display error message and return to home page </w:t>
       </w:r>
     </w:p>
     <w:p>
@@ -404,25 +340,103 @@
         <w:rPr>
           <w:highlight w:val="yellow"/>
         </w:rPr>
-        <w:t>Create/Edit recipe</w:t>
-      </w:r>
-    </w:p>
-    <w:p>
-      <w:pPr>
-        <w:pStyle w:val="ListParagraph"/>
-        <w:numPr>
-          <w:ilvl w:val="0"/>
-          <w:numId w:val="1"/>
-        </w:numPr>
-        <w:rPr>
-          <w:highlight w:val="yellow"/>
-        </w:rPr>
-      </w:pPr>
-      <w:r>
-        <w:rPr>
-          <w:highlight w:val="yellow"/>
-        </w:rPr>
-        <w:t>Create/Edit Ingredient</w:t>
+        <w:t>Create recipe</w:t>
+      </w:r>
+    </w:p>
+    <w:p>
+      <w:pPr>
+        <w:pStyle w:val="ListParagraph"/>
+        <w:numPr>
+          <w:ilvl w:val="0"/>
+          <w:numId w:val="1"/>
+        </w:numPr>
+        <w:rPr>
+          <w:highlight w:val="yellow"/>
+        </w:rPr>
+      </w:pPr>
+      <w:r>
+        <w:rPr>
+          <w:highlight w:val="yellow"/>
+        </w:rPr>
+        <w:t>Edit recipe</w:t>
+      </w:r>
+    </w:p>
+    <w:p>
+      <w:pPr>
+        <w:pStyle w:val="ListParagraph"/>
+        <w:numPr>
+          <w:ilvl w:val="0"/>
+          <w:numId w:val="1"/>
+        </w:numPr>
+        <w:rPr>
+          <w:highlight w:val="yellow"/>
+        </w:rPr>
+      </w:pPr>
+      <w:r>
+        <w:rPr>
+          <w:highlight w:val="yellow"/>
+        </w:rPr>
+        <w:t xml:space="preserve">Create </w:t>
+      </w:r>
+      <w:r>
+        <w:rPr>
+          <w:highlight w:val="yellow"/>
+        </w:rPr>
+        <w:t>Ingredient</w:t>
+      </w:r>
+    </w:p>
+    <w:p>
+      <w:pPr>
+        <w:pStyle w:val="ListParagraph"/>
+        <w:numPr>
+          <w:ilvl w:val="0"/>
+          <w:numId w:val="1"/>
+        </w:numPr>
+        <w:rPr>
+          <w:highlight w:val="yellow"/>
+        </w:rPr>
+      </w:pPr>
+      <w:r>
+        <w:rPr>
+          <w:highlight w:val="yellow"/>
+        </w:rPr>
+        <w:t>Edit Ingredient</w:t>
+      </w:r>
+    </w:p>
+    <w:p>
+      <w:pPr>
+        <w:pStyle w:val="ListParagraph"/>
+        <w:numPr>
+          <w:ilvl w:val="0"/>
+          <w:numId w:val="1"/>
+        </w:numPr>
+        <w:rPr>
+          <w:highlight w:val="yellow"/>
+        </w:rPr>
+      </w:pPr>
+      <w:r>
+        <w:rPr>
+          <w:highlight w:val="yellow"/>
+        </w:rPr>
+        <w:t>Add recipe to cookbook</w:t>
+      </w:r>
+    </w:p>
+    <w:p>
+      <w:pPr>
+        <w:pStyle w:val="ListParagraph"/>
+        <w:numPr>
+          <w:ilvl w:val="0"/>
+          <w:numId w:val="1"/>
+        </w:numPr>
+        <w:rPr>
+          <w:highlight w:val="yellow"/>
+        </w:rPr>
+      </w:pPr>
+      <w:r>
+        <w:rPr>
+          <w:highlight w:val="yellow"/>
+        </w:rPr>
+        <w:t xml:space="preserve">Add </w:t>
       </w:r>
       <w:bookmarkStart w:id="0" w:name="_GoBack"/>
       <w:bookmarkEnd w:id="0"/>

</xml_diff>